<commit_message>
Fixed some typos in project outputs/presentations.
</commit_message>
<xml_diff>
--- a/Hadoop/INFS 774 - Big Data Analytics/Assignment 2/Assignment 2 - Gavin Gunawardena.docx
+++ b/Hadoop/INFS 774 - Big Data Analytics/Assignment 2/Assignment 2 - Gavin Gunawardena.docx
@@ -3217,14 +3217,6 @@
     </w:pPr>
     <w:r>
       <w:t>6/15/21</w:t>
-    </w:r>
-  </w:p>
-  <w:p>
-    <w:pPr>
-      <w:pStyle w:val="Header"/>
-    </w:pPr>
-    <w:r>
-      <w:t>Test test test test test</w:t>
     </w:r>
   </w:p>
 </w:hdr>

</xml_diff>